<commit_message>
Wrote 2nd draft for (4.1 User Interfaces)
</commit_message>
<xml_diff>
--- a/SRS_document/Drafts/4_External_Interface_Requirements/4.1_User_Interfaces.docx
+++ b/SRS_document/Drafts/4_External_Interface_Requirements/4.1_User_Interfaces.docx
@@ -172,6 +172,225 @@
       <w:r>
         <w:t>The interface is fully responsive and has been tested on both desktop and mobile devices.</w:t>
       </w:r>
+    </w:p>
+    <w:p>
+      <w:pPr>
+        <w:spacing w:before="100" w:beforeAutospacing="1" w:after="100" w:afterAutospacing="1"/>
+      </w:pPr>
+    </w:p>
+    <w:p>
+      <w:pPr>
+        <w:pStyle w:val="Heading3"/>
+        <w:numPr>
+          <w:ilvl w:val="0"/>
+          <w:numId w:val="0"/>
+        </w:numPr>
+        <w:ind w:left="720" w:hanging="720"/>
+      </w:pPr>
+      <w:r>
+        <w:rPr>
+          <w:rStyle w:val="Strong"/>
+          <w:b/>
+          <w:bCs/>
+        </w:rPr>
+        <w:t>Draft 2: Slightly Descriptive + Structured (Useful for academic review)</w:t>
+      </w:r>
+    </w:p>
+    <w:p>
+      <w:pPr>
+        <w:pStyle w:val="Heading4"/>
+        <w:numPr>
+          <w:ilvl w:val="0"/>
+          <w:numId w:val="0"/>
+        </w:numPr>
+        <w:ind w:left="864" w:hanging="864"/>
+      </w:pPr>
+      <w:r>
+        <w:t>4.1 User Interfaces</w:t>
+      </w:r>
+    </w:p>
+    <w:p>
+      <w:pPr>
+        <w:spacing w:before="100" w:beforeAutospacing="1" w:after="100" w:afterAutospacing="1"/>
+      </w:pPr>
+      <w:r>
+        <w:t xml:space="preserve">This system presents a web-based, Arabic-language user interface that supports a responsive layout for both desktop and mobile devices. The current scope includes a single-page prototype targeting the </w:t>
+      </w:r>
+      <w:r>
+        <w:rPr>
+          <w:rStyle w:val="Strong"/>
+        </w:rPr>
+        <w:t>Customer</w:t>
+      </w:r>
+      <w:r>
+        <w:t xml:space="preserve"> role only.</w:t>
+      </w:r>
+    </w:p>
+    <w:p>
+      <w:pPr>
+        <w:spacing w:before="100" w:beforeAutospacing="1" w:after="100" w:afterAutospacing="1"/>
+      </w:pPr>
+      <w:r>
+        <w:t>The interface includes the following visual components:</w:t>
+      </w:r>
+    </w:p>
+    <w:p>
+      <w:pPr>
+        <w:numPr>
+          <w:ilvl w:val="0"/>
+          <w:numId w:val="22"/>
+        </w:numPr>
+        <w:spacing w:before="100" w:beforeAutospacing="1" w:after="100" w:afterAutospacing="1" w:line="240" w:lineRule="auto"/>
+      </w:pPr>
+      <w:r>
+        <w:rPr>
+          <w:rStyle w:val="Strong"/>
+        </w:rPr>
+        <w:t>Top Navigation Bar</w:t>
+      </w:r>
+      <w:r>
+        <w:t>: Enables navigation to sections like Home, Cars, Branches, Offers, and Contact.</w:t>
+      </w:r>
+    </w:p>
+    <w:p>
+      <w:pPr>
+        <w:numPr>
+          <w:ilvl w:val="0"/>
+          <w:numId w:val="22"/>
+        </w:numPr>
+        <w:spacing w:before="100" w:beforeAutospacing="1" w:after="100" w:afterAutospacing="1" w:line="240" w:lineRule="auto"/>
+      </w:pPr>
+      <w:r>
+        <w:rPr>
+          <w:rStyle w:val="Strong"/>
+        </w:rPr>
+        <w:t>Hero Section</w:t>
+      </w:r>
+      <w:r>
+        <w:t>: Promotes the service with a large headline and a booking button.</w:t>
+      </w:r>
+    </w:p>
+    <w:p>
+      <w:pPr>
+        <w:numPr>
+          <w:ilvl w:val="0"/>
+          <w:numId w:val="22"/>
+        </w:numPr>
+        <w:spacing w:before="100" w:beforeAutospacing="1" w:after="100" w:afterAutospacing="1" w:line="240" w:lineRule="auto"/>
+      </w:pPr>
+      <w:r>
+        <w:rPr>
+          <w:rStyle w:val="Strong"/>
+        </w:rPr>
+        <w:t>Booking Form</w:t>
+      </w:r>
+      <w:r>
+        <w:t>: Allows users to select pickup/drop-off locations and dates.</w:t>
+      </w:r>
+    </w:p>
+    <w:p>
+      <w:pPr>
+        <w:numPr>
+          <w:ilvl w:val="0"/>
+          <w:numId w:val="22"/>
+        </w:numPr>
+        <w:spacing w:before="100" w:beforeAutospacing="1" w:after="100" w:afterAutospacing="1" w:line="240" w:lineRule="auto"/>
+      </w:pPr>
+      <w:r>
+        <w:rPr>
+          <w:rStyle w:val="Strong"/>
+        </w:rPr>
+        <w:t>Car Listings</w:t>
+      </w:r>
+      <w:r>
+        <w:t>: Displays featured vehicles with specifications (fuel type, seating, transmission) and pricing.</w:t>
+      </w:r>
+    </w:p>
+    <w:p>
+      <w:pPr>
+        <w:numPr>
+          <w:ilvl w:val="0"/>
+          <w:numId w:val="22"/>
+        </w:numPr>
+        <w:spacing w:before="100" w:beforeAutospacing="1" w:after="100" w:afterAutospacing="1" w:line="240" w:lineRule="auto"/>
+      </w:pPr>
+      <w:r>
+        <w:rPr>
+          <w:rStyle w:val="Strong"/>
+        </w:rPr>
+        <w:t>Testimonials</w:t>
+      </w:r>
+      <w:r>
+        <w:t>: Showcases client feedback and ratings.</w:t>
+      </w:r>
+    </w:p>
+    <w:p>
+      <w:pPr>
+        <w:numPr>
+          <w:ilvl w:val="0"/>
+          <w:numId w:val="22"/>
+        </w:numPr>
+        <w:spacing w:before="100" w:beforeAutospacing="1" w:after="100" w:afterAutospacing="1" w:line="240" w:lineRule="auto"/>
+      </w:pPr>
+      <w:r>
+        <w:rPr>
+          <w:rStyle w:val="Strong"/>
+        </w:rPr>
+        <w:t>Footer</w:t>
+      </w:r>
+      <w:r>
+        <w:t>: Provides business information, social media links, and quick access links.</w:t>
+      </w:r>
+    </w:p>
+    <w:p>
+      <w:pPr>
+        <w:spacing w:before="100" w:beforeAutospacing="1" w:after="100" w:afterAutospacing="1"/>
+      </w:pPr>
+      <w:r>
+        <w:t xml:space="preserve">Styling and layout are handled using </w:t>
+      </w:r>
+      <w:r>
+        <w:rPr>
+          <w:rStyle w:val="Strong"/>
+        </w:rPr>
+        <w:t>Bootstrap 5 RTL</w:t>
+      </w:r>
+      <w:r>
+        <w:t xml:space="preserve">, </w:t>
+      </w:r>
+      <w:r>
+        <w:rPr>
+          <w:rStyle w:val="Strong"/>
+        </w:rPr>
+        <w:t>custom CSS</w:t>
+      </w:r>
+      <w:r>
+        <w:t xml:space="preserve">, and </w:t>
+      </w:r>
+      <w:r>
+        <w:rPr>
+          <w:rStyle w:val="Strong"/>
+        </w:rPr>
+        <w:t>Font Awesome</w:t>
+      </w:r>
+      <w:r>
+        <w:t xml:space="preserve"> icons. Interaction is currently static, with all buttons linking to placeholders (</w:t>
+      </w:r>
+      <w:r>
+        <w:rPr>
+          <w:rStyle w:val="HTMLCode"/>
+          <w:rFonts w:eastAsiaTheme="majorEastAsia"/>
+        </w:rPr>
+        <w:t>#</w:t>
+      </w:r>
+      <w:r>
+        <w:t>).</w:t>
+      </w:r>
+    </w:p>
+    <w:p>
+      <w:pPr>
+        <w:spacing w:before="100" w:beforeAutospacing="1" w:after="100" w:afterAutospacing="1"/>
+      </w:pPr>
     </w:p>
     <w:p/>
     <w:sectPr>
@@ -284,6 +503,155 @@
     </w:lvl>
   </w:abstractNum>
   <w:abstractNum w:abstractNumId="1" w15:restartNumberingAfterBreak="0">
+    <w:nsid w:val="36052345"/>
+    <w:multiLevelType w:val="multilevel"/>
+    <w:tmpl w:val="81508334"/>
+    <w:lvl w:ilvl="0">
+      <w:start w:val="1"/>
+      <w:numFmt w:val="bullet"/>
+      <w:lvlText w:val=""/>
+      <w:lvlJc w:val="left"/>
+      <w:pPr>
+        <w:tabs>
+          <w:tab w:val="num" w:pos="720"/>
+        </w:tabs>
+        <w:ind w:left="720" w:hanging="360"/>
+      </w:pPr>
+      <w:rPr>
+        <w:rFonts w:ascii="Symbol" w:hAnsi="Symbol" w:hint="default"/>
+        <w:sz w:val="20"/>
+      </w:rPr>
+    </w:lvl>
+    <w:lvl w:ilvl="1" w:tentative="1">
+      <w:start w:val="1"/>
+      <w:numFmt w:val="bullet"/>
+      <w:lvlText w:val="o"/>
+      <w:lvlJc w:val="left"/>
+      <w:pPr>
+        <w:tabs>
+          <w:tab w:val="num" w:pos="1440"/>
+        </w:tabs>
+        <w:ind w:left="1440" w:hanging="360"/>
+      </w:pPr>
+      <w:rPr>
+        <w:rFonts w:ascii="Courier New" w:hAnsi="Courier New" w:hint="default"/>
+        <w:sz w:val="20"/>
+      </w:rPr>
+    </w:lvl>
+    <w:lvl w:ilvl="2" w:tentative="1">
+      <w:start w:val="1"/>
+      <w:numFmt w:val="bullet"/>
+      <w:lvlText w:val=""/>
+      <w:lvlJc w:val="left"/>
+      <w:pPr>
+        <w:tabs>
+          <w:tab w:val="num" w:pos="2160"/>
+        </w:tabs>
+        <w:ind w:left="2160" w:hanging="360"/>
+      </w:pPr>
+      <w:rPr>
+        <w:rFonts w:ascii="Wingdings" w:hAnsi="Wingdings" w:hint="default"/>
+        <w:sz w:val="20"/>
+      </w:rPr>
+    </w:lvl>
+    <w:lvl w:ilvl="3" w:tentative="1">
+      <w:start w:val="1"/>
+      <w:numFmt w:val="bullet"/>
+      <w:lvlText w:val=""/>
+      <w:lvlJc w:val="left"/>
+      <w:pPr>
+        <w:tabs>
+          <w:tab w:val="num" w:pos="2880"/>
+        </w:tabs>
+        <w:ind w:left="2880" w:hanging="360"/>
+      </w:pPr>
+      <w:rPr>
+        <w:rFonts w:ascii="Wingdings" w:hAnsi="Wingdings" w:hint="default"/>
+        <w:sz w:val="20"/>
+      </w:rPr>
+    </w:lvl>
+    <w:lvl w:ilvl="4" w:tentative="1">
+      <w:start w:val="1"/>
+      <w:numFmt w:val="bullet"/>
+      <w:lvlText w:val=""/>
+      <w:lvlJc w:val="left"/>
+      <w:pPr>
+        <w:tabs>
+          <w:tab w:val="num" w:pos="3600"/>
+        </w:tabs>
+        <w:ind w:left="3600" w:hanging="360"/>
+      </w:pPr>
+      <w:rPr>
+        <w:rFonts w:ascii="Wingdings" w:hAnsi="Wingdings" w:hint="default"/>
+        <w:sz w:val="20"/>
+      </w:rPr>
+    </w:lvl>
+    <w:lvl w:ilvl="5" w:tentative="1">
+      <w:start w:val="1"/>
+      <w:numFmt w:val="bullet"/>
+      <w:lvlText w:val=""/>
+      <w:lvlJc w:val="left"/>
+      <w:pPr>
+        <w:tabs>
+          <w:tab w:val="num" w:pos="4320"/>
+        </w:tabs>
+        <w:ind w:left="4320" w:hanging="360"/>
+      </w:pPr>
+      <w:rPr>
+        <w:rFonts w:ascii="Wingdings" w:hAnsi="Wingdings" w:hint="default"/>
+        <w:sz w:val="20"/>
+      </w:rPr>
+    </w:lvl>
+    <w:lvl w:ilvl="6" w:tentative="1">
+      <w:start w:val="1"/>
+      <w:numFmt w:val="bullet"/>
+      <w:lvlText w:val=""/>
+      <w:lvlJc w:val="left"/>
+      <w:pPr>
+        <w:tabs>
+          <w:tab w:val="num" w:pos="5040"/>
+        </w:tabs>
+        <w:ind w:left="5040" w:hanging="360"/>
+      </w:pPr>
+      <w:rPr>
+        <w:rFonts w:ascii="Wingdings" w:hAnsi="Wingdings" w:hint="default"/>
+        <w:sz w:val="20"/>
+      </w:rPr>
+    </w:lvl>
+    <w:lvl w:ilvl="7" w:tentative="1">
+      <w:start w:val="1"/>
+      <w:numFmt w:val="bullet"/>
+      <w:lvlText w:val=""/>
+      <w:lvlJc w:val="left"/>
+      <w:pPr>
+        <w:tabs>
+          <w:tab w:val="num" w:pos="5760"/>
+        </w:tabs>
+        <w:ind w:left="5760" w:hanging="360"/>
+      </w:pPr>
+      <w:rPr>
+        <w:rFonts w:ascii="Wingdings" w:hAnsi="Wingdings" w:hint="default"/>
+        <w:sz w:val="20"/>
+      </w:rPr>
+    </w:lvl>
+    <w:lvl w:ilvl="8" w:tentative="1">
+      <w:start w:val="1"/>
+      <w:numFmt w:val="bullet"/>
+      <w:lvlText w:val=""/>
+      <w:lvlJc w:val="left"/>
+      <w:pPr>
+        <w:tabs>
+          <w:tab w:val="num" w:pos="6480"/>
+        </w:tabs>
+        <w:ind w:left="6480" w:hanging="360"/>
+      </w:pPr>
+      <w:rPr>
+        <w:rFonts w:ascii="Wingdings" w:hAnsi="Wingdings" w:hint="default"/>
+        <w:sz w:val="20"/>
+      </w:rPr>
+    </w:lvl>
+  </w:abstractNum>
+  <w:abstractNum w:abstractNumId="2" w15:restartNumberingAfterBreak="0">
     <w:nsid w:val="5A0132B6"/>
     <w:multiLevelType w:val="multilevel"/>
     <w:tmpl w:val="70943E6C"/>
@@ -493,6 +861,9 @@
     <w:abstractNumId w:val="0"/>
   </w:num>
   <w:num w:numId="21">
+    <w:abstractNumId w:val="2"/>
+  </w:num>
+  <w:num w:numId="22">
     <w:abstractNumId w:val="1"/>
   </w:num>
 </w:numbering>
@@ -1567,6 +1938,19 @@
       <w:outlineLvl w:val="9"/>
     </w:pPr>
   </w:style>
+  <w:style w:type="character" w:styleId="HTMLCode">
+    <w:name w:val="HTML Code"/>
+    <w:basedOn w:val="DefaultParagraphFont"/>
+    <w:uiPriority w:val="99"/>
+    <w:semiHidden/>
+    <w:unhideWhenUsed/>
+    <w:rsid w:val="00923F34"/>
+    <w:rPr>
+      <w:rFonts w:ascii="Courier New" w:eastAsia="Times New Roman" w:hAnsi="Courier New" w:cs="Courier New"/>
+      <w:sz w:val="20"/>
+      <w:szCs w:val="20"/>
+    </w:rPr>
+  </w:style>
 </w:styles>
 </file>
 

</xml_diff>

<commit_message>
Wrote 3rd draft for (4.1 User Interfaces)
</commit_message>
<xml_diff>
--- a/SRS_document/Drafts/4_External_Interface_Requirements/4.1_User_Interfaces.docx
+++ b/SRS_document/Drafts/4_External_Interface_Requirements/4.1_User_Interfaces.docx
@@ -391,6 +391,210 @@
       <w:pPr>
         <w:spacing w:before="100" w:beforeAutospacing="1" w:after="100" w:afterAutospacing="1"/>
       </w:pPr>
+    </w:p>
+    <w:p>
+      <w:pPr>
+        <w:pStyle w:val="Heading3"/>
+      </w:pPr>
+      <w:r>
+        <w:rPr>
+          <w:rFonts w:ascii="Segoe UI Emoji" w:hAnsi="Segoe UI Emoji" w:cs="Segoe UI Emoji"/>
+        </w:rPr>
+        <w:lastRenderedPageBreak/>
+        <w:t>✅</w:t>
+      </w:r>
+      <w:r>
+        <w:t xml:space="preserve"> </w:t>
+      </w:r>
+      <w:r>
+        <w:rPr>
+          <w:rStyle w:val="Strong"/>
+          <w:b/>
+          <w:bCs/>
+        </w:rPr>
+        <w:t>Draft 3: Design-Oriented Emphasis (Ideal for visual-focused documentation)</w:t>
+      </w:r>
+    </w:p>
+    <w:p>
+      <w:pPr>
+        <w:pStyle w:val="Heading4"/>
+      </w:pPr>
+      <w:r>
+        <w:t>4.1 User Interfaces</w:t>
+      </w:r>
+    </w:p>
+    <w:p>
+      <w:pPr>
+        <w:spacing w:before="100" w:beforeAutospacing="1" w:after="100" w:afterAutospacing="1"/>
+      </w:pPr>
+      <w:r>
+        <w:t xml:space="preserve">The </w:t>
+      </w:r>
+      <w:proofErr w:type="spellStart"/>
+      <w:r>
+        <w:t>Syarti</w:t>
+      </w:r>
+      <w:proofErr w:type="spellEnd"/>
+      <w:r>
+        <w:t xml:space="preserve"> system features a visually engaging, RTL-based single-page web interface designed for customers renting vehicles. The prototype showcases a clean and intuitive design built with Bootstrap 5 RTL, HTML5, CSS3, and Font Awesome.</w:t>
+      </w:r>
+    </w:p>
+    <w:p>
+      <w:pPr>
+        <w:spacing w:before="100" w:beforeAutospacing="1" w:after="100" w:afterAutospacing="1"/>
+      </w:pPr>
+      <w:r>
+        <w:t>The layout includes:</w:t>
+      </w:r>
+    </w:p>
+    <w:p>
+      <w:pPr>
+        <w:numPr>
+          <w:ilvl w:val="0"/>
+          <w:numId w:val="23"/>
+        </w:numPr>
+        <w:spacing w:before="100" w:beforeAutospacing="1" w:after="100" w:afterAutospacing="1" w:line="240" w:lineRule="auto"/>
+      </w:pPr>
+      <w:r>
+        <w:t xml:space="preserve">A dark-themed </w:t>
+      </w:r>
+      <w:r>
+        <w:rPr>
+          <w:rStyle w:val="Strong"/>
+        </w:rPr>
+        <w:t>sticky navigation bar</w:t>
+      </w:r>
+      <w:r>
+        <w:t xml:space="preserve"> with icon-enhanced links.</w:t>
+      </w:r>
+    </w:p>
+    <w:p>
+      <w:pPr>
+        <w:numPr>
+          <w:ilvl w:val="0"/>
+          <w:numId w:val="23"/>
+        </w:numPr>
+        <w:spacing w:before="100" w:beforeAutospacing="1" w:after="100" w:afterAutospacing="1" w:line="240" w:lineRule="auto"/>
+      </w:pPr>
+      <w:r>
+        <w:t xml:space="preserve">A promotional </w:t>
+      </w:r>
+      <w:r>
+        <w:rPr>
+          <w:rStyle w:val="Strong"/>
+        </w:rPr>
+        <w:t>hero section</w:t>
+      </w:r>
+      <w:r>
+        <w:t xml:space="preserve"> with a prominent booking call-to-action.</w:t>
+      </w:r>
+    </w:p>
+    <w:p>
+      <w:pPr>
+        <w:numPr>
+          <w:ilvl w:val="0"/>
+          <w:numId w:val="23"/>
+        </w:numPr>
+        <w:spacing w:before="100" w:beforeAutospacing="1" w:after="100" w:afterAutospacing="1" w:line="240" w:lineRule="auto"/>
+      </w:pPr>
+      <w:r>
+        <w:t xml:space="preserve">An interactive </w:t>
+      </w:r>
+      <w:r>
+        <w:rPr>
+          <w:rStyle w:val="Strong"/>
+        </w:rPr>
+        <w:t>search card</w:t>
+      </w:r>
+      <w:r>
+        <w:t xml:space="preserve"> allowing customers to choose pickup locations and rental dates.</w:t>
+      </w:r>
+    </w:p>
+    <w:p>
+      <w:pPr>
+        <w:numPr>
+          <w:ilvl w:val="0"/>
+          <w:numId w:val="23"/>
+        </w:numPr>
+        <w:spacing w:before="100" w:beforeAutospacing="1" w:after="100" w:afterAutospacing="1" w:line="240" w:lineRule="auto"/>
+      </w:pPr>
+      <w:r>
+        <w:rPr>
+          <w:rStyle w:val="Strong"/>
+        </w:rPr>
+        <w:t>Vehicle cards</w:t>
+      </w:r>
+      <w:r>
+        <w:t xml:space="preserve"> displaying cars with labeled badges (e.g., “</w:t>
+      </w:r>
+      <w:r>
+        <w:rPr>
+          <w:rtl/>
+        </w:rPr>
+        <w:t>عرض خاص</w:t>
+      </w:r>
+      <w:r>
+        <w:t>”) and specifications.</w:t>
+      </w:r>
+    </w:p>
+    <w:p>
+      <w:pPr>
+        <w:numPr>
+          <w:ilvl w:val="0"/>
+          <w:numId w:val="23"/>
+        </w:numPr>
+        <w:spacing w:before="100" w:beforeAutospacing="1" w:after="100" w:afterAutospacing="1" w:line="240" w:lineRule="auto"/>
+      </w:pPr>
+      <w:r>
+        <w:t xml:space="preserve">A </w:t>
+      </w:r>
+      <w:r>
+        <w:rPr>
+          <w:rStyle w:val="Strong"/>
+        </w:rPr>
+        <w:t>testimonial section</w:t>
+      </w:r>
+      <w:r>
+        <w:t xml:space="preserve"> with avatar images, quotes, and rating icons.</w:t>
+      </w:r>
+    </w:p>
+    <w:p>
+      <w:pPr>
+        <w:numPr>
+          <w:ilvl w:val="0"/>
+          <w:numId w:val="23"/>
+        </w:numPr>
+        <w:spacing w:before="100" w:beforeAutospacing="1" w:after="100" w:afterAutospacing="1" w:line="240" w:lineRule="auto"/>
+      </w:pPr>
+      <w:r>
+        <w:t xml:space="preserve">A </w:t>
+      </w:r>
+      <w:r>
+        <w:rPr>
+          <w:rStyle w:val="Strong"/>
+        </w:rPr>
+        <w:t>footer</w:t>
+      </w:r>
+      <w:r>
+        <w:t xml:space="preserve"> containing social links and brief company information.</w:t>
+      </w:r>
+    </w:p>
+    <w:p>
+      <w:pPr>
+        <w:spacing w:before="100" w:beforeAutospacing="1" w:after="100" w:afterAutospacing="1"/>
+      </w:pPr>
+      <w:r>
+        <w:t>All buttons, including “</w:t>
+      </w:r>
+      <w:r>
+        <w:rPr>
+          <w:rtl/>
+        </w:rPr>
+        <w:t>احجز الآن</w:t>
+      </w:r>
+      <w:r>
+        <w:t>” and navigation links, point to placeholder anchors. Accessibility features have not yet been integrated. The UI has been tested on smartphones and desktops for responsiveness.</w:t>
+      </w:r>
     </w:p>
     <w:p/>
     <w:sectPr>
@@ -503,6 +707,155 @@
     </w:lvl>
   </w:abstractNum>
   <w:abstractNum w:abstractNumId="1" w15:restartNumberingAfterBreak="0">
+    <w:nsid w:val="15B3196F"/>
+    <w:multiLevelType w:val="multilevel"/>
+    <w:tmpl w:val="F990A650"/>
+    <w:lvl w:ilvl="0">
+      <w:start w:val="1"/>
+      <w:numFmt w:val="bullet"/>
+      <w:lvlText w:val=""/>
+      <w:lvlJc w:val="left"/>
+      <w:pPr>
+        <w:tabs>
+          <w:tab w:val="num" w:pos="720"/>
+        </w:tabs>
+        <w:ind w:left="720" w:hanging="360"/>
+      </w:pPr>
+      <w:rPr>
+        <w:rFonts w:ascii="Symbol" w:hAnsi="Symbol" w:hint="default"/>
+        <w:sz w:val="20"/>
+      </w:rPr>
+    </w:lvl>
+    <w:lvl w:ilvl="1" w:tentative="1">
+      <w:start w:val="1"/>
+      <w:numFmt w:val="bullet"/>
+      <w:lvlText w:val="o"/>
+      <w:lvlJc w:val="left"/>
+      <w:pPr>
+        <w:tabs>
+          <w:tab w:val="num" w:pos="1440"/>
+        </w:tabs>
+        <w:ind w:left="1440" w:hanging="360"/>
+      </w:pPr>
+      <w:rPr>
+        <w:rFonts w:ascii="Courier New" w:hAnsi="Courier New" w:hint="default"/>
+        <w:sz w:val="20"/>
+      </w:rPr>
+    </w:lvl>
+    <w:lvl w:ilvl="2" w:tentative="1">
+      <w:start w:val="1"/>
+      <w:numFmt w:val="bullet"/>
+      <w:lvlText w:val=""/>
+      <w:lvlJc w:val="left"/>
+      <w:pPr>
+        <w:tabs>
+          <w:tab w:val="num" w:pos="2160"/>
+        </w:tabs>
+        <w:ind w:left="2160" w:hanging="360"/>
+      </w:pPr>
+      <w:rPr>
+        <w:rFonts w:ascii="Wingdings" w:hAnsi="Wingdings" w:hint="default"/>
+        <w:sz w:val="20"/>
+      </w:rPr>
+    </w:lvl>
+    <w:lvl w:ilvl="3" w:tentative="1">
+      <w:start w:val="1"/>
+      <w:numFmt w:val="bullet"/>
+      <w:lvlText w:val=""/>
+      <w:lvlJc w:val="left"/>
+      <w:pPr>
+        <w:tabs>
+          <w:tab w:val="num" w:pos="2880"/>
+        </w:tabs>
+        <w:ind w:left="2880" w:hanging="360"/>
+      </w:pPr>
+      <w:rPr>
+        <w:rFonts w:ascii="Wingdings" w:hAnsi="Wingdings" w:hint="default"/>
+        <w:sz w:val="20"/>
+      </w:rPr>
+    </w:lvl>
+    <w:lvl w:ilvl="4" w:tentative="1">
+      <w:start w:val="1"/>
+      <w:numFmt w:val="bullet"/>
+      <w:lvlText w:val=""/>
+      <w:lvlJc w:val="left"/>
+      <w:pPr>
+        <w:tabs>
+          <w:tab w:val="num" w:pos="3600"/>
+        </w:tabs>
+        <w:ind w:left="3600" w:hanging="360"/>
+      </w:pPr>
+      <w:rPr>
+        <w:rFonts w:ascii="Wingdings" w:hAnsi="Wingdings" w:hint="default"/>
+        <w:sz w:val="20"/>
+      </w:rPr>
+    </w:lvl>
+    <w:lvl w:ilvl="5" w:tentative="1">
+      <w:start w:val="1"/>
+      <w:numFmt w:val="bullet"/>
+      <w:lvlText w:val=""/>
+      <w:lvlJc w:val="left"/>
+      <w:pPr>
+        <w:tabs>
+          <w:tab w:val="num" w:pos="4320"/>
+        </w:tabs>
+        <w:ind w:left="4320" w:hanging="360"/>
+      </w:pPr>
+      <w:rPr>
+        <w:rFonts w:ascii="Wingdings" w:hAnsi="Wingdings" w:hint="default"/>
+        <w:sz w:val="20"/>
+      </w:rPr>
+    </w:lvl>
+    <w:lvl w:ilvl="6" w:tentative="1">
+      <w:start w:val="1"/>
+      <w:numFmt w:val="bullet"/>
+      <w:lvlText w:val=""/>
+      <w:lvlJc w:val="left"/>
+      <w:pPr>
+        <w:tabs>
+          <w:tab w:val="num" w:pos="5040"/>
+        </w:tabs>
+        <w:ind w:left="5040" w:hanging="360"/>
+      </w:pPr>
+      <w:rPr>
+        <w:rFonts w:ascii="Wingdings" w:hAnsi="Wingdings" w:hint="default"/>
+        <w:sz w:val="20"/>
+      </w:rPr>
+    </w:lvl>
+    <w:lvl w:ilvl="7" w:tentative="1">
+      <w:start w:val="1"/>
+      <w:numFmt w:val="bullet"/>
+      <w:lvlText w:val=""/>
+      <w:lvlJc w:val="left"/>
+      <w:pPr>
+        <w:tabs>
+          <w:tab w:val="num" w:pos="5760"/>
+        </w:tabs>
+        <w:ind w:left="5760" w:hanging="360"/>
+      </w:pPr>
+      <w:rPr>
+        <w:rFonts w:ascii="Wingdings" w:hAnsi="Wingdings" w:hint="default"/>
+        <w:sz w:val="20"/>
+      </w:rPr>
+    </w:lvl>
+    <w:lvl w:ilvl="8" w:tentative="1">
+      <w:start w:val="1"/>
+      <w:numFmt w:val="bullet"/>
+      <w:lvlText w:val=""/>
+      <w:lvlJc w:val="left"/>
+      <w:pPr>
+        <w:tabs>
+          <w:tab w:val="num" w:pos="6480"/>
+        </w:tabs>
+        <w:ind w:left="6480" w:hanging="360"/>
+      </w:pPr>
+      <w:rPr>
+        <w:rFonts w:ascii="Wingdings" w:hAnsi="Wingdings" w:hint="default"/>
+        <w:sz w:val="20"/>
+      </w:rPr>
+    </w:lvl>
+  </w:abstractNum>
+  <w:abstractNum w:abstractNumId="2" w15:restartNumberingAfterBreak="0">
     <w:nsid w:val="36052345"/>
     <w:multiLevelType w:val="multilevel"/>
     <w:tmpl w:val="81508334"/>
@@ -651,7 +1004,7 @@
       </w:rPr>
     </w:lvl>
   </w:abstractNum>
-  <w:abstractNum w:abstractNumId="2" w15:restartNumberingAfterBreak="0">
+  <w:abstractNum w:abstractNumId="3" w15:restartNumberingAfterBreak="0">
     <w:nsid w:val="5A0132B6"/>
     <w:multiLevelType w:val="multilevel"/>
     <w:tmpl w:val="70943E6C"/>
@@ -861,9 +1214,12 @@
     <w:abstractNumId w:val="0"/>
   </w:num>
   <w:num w:numId="21">
+    <w:abstractNumId w:val="3"/>
+  </w:num>
+  <w:num w:numId="22">
     <w:abstractNumId w:val="2"/>
   </w:num>
-  <w:num w:numId="22">
+  <w:num w:numId="23">
     <w:abstractNumId w:val="1"/>
   </w:num>
 </w:numbering>

</xml_diff>

<commit_message>
Refined the links part
</commit_message>
<xml_diff>
--- a/SRS_document/Drafts/4_External_Interface_Requirements/4.1_User_Interfaces.docx
+++ b/SRS_document/Drafts/4_External_Interface_Requirements/4.1_User_Interfaces.docx
@@ -538,20 +538,14 @@
     </w:p>
     <w:p>
       <w:pPr>
-        <w:pStyle w:val="ListParagraph"/>
         <w:spacing w:before="100" w:beforeAutospacing="1" w:after="100" w:afterAutospacing="1"/>
       </w:pPr>
       <w:r>
         <w:rPr>
           <w:highlight w:val="green"/>
         </w:rPr>
-        <w:t>All navigation and action buttons are non-functional and currently redirect to the homepage.</w:t>
-      </w:r>
-    </w:p>
-    <w:p>
-      <w:pPr>
-        <w:spacing w:before="100" w:beforeAutospacing="1" w:after="100" w:afterAutospacing="1"/>
-      </w:pPr>
+        <w:t>All navigation links and action buttons are currently static and redirect to placeholder anchors (i.e., the home page).</w:t>
+      </w:r>
     </w:p>
     <w:p>
       <w:pPr>
@@ -572,6 +566,7 @@
           <w:bCs/>
           <w:highlight w:val="red"/>
         </w:rPr>
+        <w:lastRenderedPageBreak/>
         <w:t>Draft 3: Design-Oriented Emphasis (Ideal for visual-focused documentation)</w:t>
       </w:r>
     </w:p>
@@ -2284,7 +2279,6 @@
   <w:style w:type="character" w:default="1" w:styleId="DefaultParagraphFont">
     <w:name w:val="Default Paragraph Font"/>
     <w:uiPriority w:val="1"/>
-    <w:semiHidden/>
     <w:unhideWhenUsed/>
   </w:style>
   <w:style w:type="table" w:default="1" w:styleId="TableNormal">

</xml_diff>

<commit_message>
Deleted drafts (1 & 3), Reviewed chosen draft (2) for (4.1 User Interfaces)
</commit_message>
<xml_diff>
--- a/SRS_document/Drafts/4_External_Interface_Requirements/4.1_User_Interfaces.docx
+++ b/SRS_document/Drafts/4_External_Interface_Requirements/4.1_User_Interfaces.docx
@@ -2,24 +2,6 @@
 <file path=word/document.xml><?xml version="1.0" encoding="utf-8"?>
 <w:document xmlns:wpc="http://schemas.microsoft.com/office/word/2010/wordprocessingCanvas" xmlns:cx="http://schemas.microsoft.com/office/drawing/2014/chartex" xmlns:cx1="http://schemas.microsoft.com/office/drawing/2015/9/8/chartex" xmlns:cx2="http://schemas.microsoft.com/office/drawing/2015/10/21/chartex" xmlns:cx3="http://schemas.microsoft.com/office/drawing/2016/5/9/chartex" xmlns:cx4="http://schemas.microsoft.com/office/drawing/2016/5/10/chartex" xmlns:cx5="http://schemas.microsoft.com/office/drawing/2016/5/11/chartex" xmlns:cx6="http://schemas.microsoft.com/office/drawing/2016/5/12/chartex" xmlns:cx7="http://schemas.microsoft.com/office/drawing/2016/5/13/chartex" xmlns:cx8="http://schemas.microsoft.com/office/drawing/2016/5/14/chartex" xmlns:mc="http://schemas.openxmlformats.org/markup-compatibility/2006" xmlns:aink="http://schemas.microsoft.com/office/drawing/2016/ink" xmlns:am3d="http://schemas.microsoft.com/office/drawing/2017/model3d" xmlns:o="urn:schemas-microsoft-com:office:office" xmlns:r="http://schemas.openxmlformats.org/officeDocument/2006/relationships" xmlns:m="http://schemas.openxmlformats.org/officeDocument/2006/math" xmlns:v="urn:schemas-microsoft-com:vml" xmlns:wp14="http://schemas.microsoft.com/office/word/2010/wordprocessingDrawing" xmlns:wp="http://schemas.openxmlformats.org/drawingml/2006/wordprocessingDrawing" xmlns:w10="urn:schemas-microsoft-com:office:word" xmlns:w="http://schemas.openxmlformats.org/wordprocessingml/2006/main" xmlns:w14="http://schemas.microsoft.com/office/word/2010/wordml" xmlns:w15="http://schemas.microsoft.com/office/word/2012/wordml" xmlns:w16cex="http://schemas.microsoft.com/office/word/2018/wordml/cex" xmlns:w16cid="http://schemas.microsoft.com/office/word/2016/wordml/cid" xmlns:w16="http://schemas.microsoft.com/office/word/2018/wordml" xmlns:w16sdtdh="http://schemas.microsoft.com/office/word/2020/wordml/sdtdatahash" xmlns:w16se="http://schemas.microsoft.com/office/word/2015/wordml/symex" xmlns:wpg="http://schemas.microsoft.com/office/word/2010/wordprocessingGroup" xmlns:wpi="http://schemas.microsoft.com/office/word/2010/wordprocessingInk" xmlns:wne="http://schemas.microsoft.com/office/word/2006/wordml" xmlns:wps="http://schemas.microsoft.com/office/word/2010/wordprocessingShape" mc:Ignorable="w14 w15 w16se w16cid w16 w16cex w16sdtdh wp14">
   <w:body>
-    <w:p>
-      <w:pPr>
-        <w:pStyle w:val="Heading3"/>
-        <w:numPr>
-          <w:ilvl w:val="0"/>
-          <w:numId w:val="0"/>
-        </w:numPr>
-        <w:ind w:left="720" w:hanging="720"/>
-      </w:pPr>
-      <w:r>
-        <w:rPr>
-          <w:rStyle w:val="Strong"/>
-          <w:b/>
-          <w:bCs/>
-        </w:rPr>
-        <w:t>Draft 1: Concise IEEE Style (Professional and Straightforward)</w:t>
-      </w:r>
-    </w:p>
     <w:p>
       <w:pPr>
         <w:pStyle w:val="Heading4"/>
@@ -39,249 +21,6 @@
       </w:pPr>
       <w:r>
         <w:rPr>
-          <w:highlight w:val="yellow"/>
-        </w:rPr>
-        <w:t>The system provides a responsive, right-to-left (RTL) Arabic web interface</w:t>
-      </w:r>
-      <w:r>
-        <w:t xml:space="preserve"> </w:t>
-      </w:r>
-      <w:r>
-        <w:rPr>
-          <w:highlight w:val="red"/>
-        </w:rPr>
-        <w:t>targeting two user roles: customers and rental agency administrators</w:t>
-      </w:r>
-      <w:r>
-        <w:t xml:space="preserve">. However, </w:t>
-      </w:r>
-      <w:r>
-        <w:rPr>
-          <w:highlight w:val="yellow"/>
-        </w:rPr>
-        <w:t>the current prototype focuses solely on the customer interface and presents a single-page layout.</w:t>
-      </w:r>
-    </w:p>
-    <w:p>
-      <w:pPr>
-        <w:spacing w:before="100" w:beforeAutospacing="1" w:after="100" w:afterAutospacing="1"/>
-      </w:pPr>
-      <w:r>
-        <w:rPr>
-          <w:highlight w:val="green"/>
-        </w:rPr>
-        <w:t>The user interface is implemented using HTML5, CSS3, Bootstrap 5 RTL framework, and Font Awesome for icons. The design includes the following key UI elements:</w:t>
-      </w:r>
-    </w:p>
-    <w:p>
-      <w:pPr>
-        <w:numPr>
-          <w:ilvl w:val="0"/>
-          <w:numId w:val="21"/>
-        </w:numPr>
-        <w:spacing w:before="100" w:beforeAutospacing="1" w:after="100" w:afterAutospacing="1" w:line="240" w:lineRule="auto"/>
-        <w:rPr>
-          <w:highlight w:val="yellow"/>
-        </w:rPr>
-      </w:pPr>
-      <w:r>
-        <w:rPr>
-          <w:rStyle w:val="Strong"/>
-          <w:highlight w:val="yellow"/>
-        </w:rPr>
-        <w:t>Navigation bar</w:t>
-      </w:r>
-      <w:r>
-        <w:rPr>
-          <w:highlight w:val="yellow"/>
-        </w:rPr>
-        <w:t xml:space="preserve"> for accessing different sections.</w:t>
-      </w:r>
-    </w:p>
-    <w:p>
-      <w:pPr>
-        <w:numPr>
-          <w:ilvl w:val="0"/>
-          <w:numId w:val="21"/>
-        </w:numPr>
-        <w:spacing w:before="100" w:beforeAutospacing="1" w:after="100" w:afterAutospacing="1" w:line="240" w:lineRule="auto"/>
-        <w:rPr>
-          <w:highlight w:val="yellow"/>
-        </w:rPr>
-      </w:pPr>
-      <w:r>
-        <w:rPr>
-          <w:rStyle w:val="Strong"/>
-          <w:highlight w:val="yellow"/>
-        </w:rPr>
-        <w:t>Hero section</w:t>
-      </w:r>
-      <w:r>
-        <w:rPr>
-          <w:highlight w:val="yellow"/>
-        </w:rPr>
-        <w:t xml:space="preserve"> with a booking call-to-action.</w:t>
-      </w:r>
-    </w:p>
-    <w:p>
-      <w:pPr>
-        <w:numPr>
-          <w:ilvl w:val="0"/>
-          <w:numId w:val="21"/>
-        </w:numPr>
-        <w:spacing w:before="100" w:beforeAutospacing="1" w:after="100" w:afterAutospacing="1" w:line="240" w:lineRule="auto"/>
-        <w:rPr>
-          <w:highlight w:val="yellow"/>
-        </w:rPr>
-      </w:pPr>
-      <w:r>
-        <w:rPr>
-          <w:rStyle w:val="Strong"/>
-          <w:highlight w:val="yellow"/>
-        </w:rPr>
-        <w:t>Booking form</w:t>
-      </w:r>
-      <w:r>
-        <w:rPr>
-          <w:highlight w:val="yellow"/>
-        </w:rPr>
-        <w:t xml:space="preserve"> allowing location and date input.</w:t>
-      </w:r>
-    </w:p>
-    <w:p>
-      <w:pPr>
-        <w:numPr>
-          <w:ilvl w:val="0"/>
-          <w:numId w:val="21"/>
-        </w:numPr>
-        <w:spacing w:before="100" w:beforeAutospacing="1" w:after="100" w:afterAutospacing="1" w:line="240" w:lineRule="auto"/>
-        <w:rPr>
-          <w:highlight w:val="yellow"/>
-        </w:rPr>
-      </w:pPr>
-      <w:r>
-        <w:rPr>
-          <w:rStyle w:val="Strong"/>
-          <w:highlight w:val="yellow"/>
-        </w:rPr>
-        <w:t>Available cars listing</w:t>
-      </w:r>
-      <w:r>
-        <w:rPr>
-          <w:highlight w:val="yellow"/>
-        </w:rPr>
-        <w:t xml:space="preserve"> with rental details and booking buttons.</w:t>
-      </w:r>
-    </w:p>
-    <w:p>
-      <w:pPr>
-        <w:numPr>
-          <w:ilvl w:val="0"/>
-          <w:numId w:val="21"/>
-        </w:numPr>
-        <w:spacing w:before="100" w:beforeAutospacing="1" w:after="100" w:afterAutospacing="1" w:line="240" w:lineRule="auto"/>
-        <w:rPr>
-          <w:highlight w:val="yellow"/>
-        </w:rPr>
-      </w:pPr>
-      <w:r>
-        <w:rPr>
-          <w:rStyle w:val="Strong"/>
-          <w:highlight w:val="yellow"/>
-        </w:rPr>
-        <w:t>Testimonials</w:t>
-      </w:r>
-      <w:r>
-        <w:rPr>
-          <w:highlight w:val="yellow"/>
-        </w:rPr>
-        <w:t xml:space="preserve"> from previous users.</w:t>
-      </w:r>
-    </w:p>
-    <w:p>
-      <w:pPr>
-        <w:numPr>
-          <w:ilvl w:val="0"/>
-          <w:numId w:val="21"/>
-        </w:numPr>
-        <w:spacing w:before="100" w:beforeAutospacing="1" w:after="100" w:afterAutospacing="1" w:line="240" w:lineRule="auto"/>
-        <w:rPr>
-          <w:highlight w:val="yellow"/>
-        </w:rPr>
-      </w:pPr>
-      <w:r>
-        <w:rPr>
-          <w:rStyle w:val="Strong"/>
-          <w:highlight w:val="yellow"/>
-        </w:rPr>
-        <w:t>Footer</w:t>
-      </w:r>
-      <w:r>
-        <w:rPr>
-          <w:highlight w:val="yellow"/>
-        </w:rPr>
-        <w:t xml:space="preserve"> with social links and quick navigation.</w:t>
-      </w:r>
-    </w:p>
-    <w:p>
-      <w:pPr>
-        <w:spacing w:before="100" w:beforeAutospacing="1" w:after="100" w:afterAutospacing="1"/>
-      </w:pPr>
-      <w:r>
-        <w:rPr>
-          <w:highlight w:val="green"/>
-        </w:rPr>
-        <w:t>All navigation and action buttons are non-functional and currently redirect to the homepage.</w:t>
-      </w:r>
-    </w:p>
-    <w:p>
-      <w:pPr>
-        <w:spacing w:before="100" w:beforeAutospacing="1" w:after="100" w:afterAutospacing="1"/>
-      </w:pPr>
-      <w:r>
-        <w:rPr>
-          <w:highlight w:val="red"/>
-        </w:rPr>
-        <w:t>The interface is fully responsive and has been tested on both desktop and mobile devices.</w:t>
-      </w:r>
-    </w:p>
-    <w:p>
-      <w:pPr>
-        <w:pStyle w:val="Heading3"/>
-        <w:numPr>
-          <w:ilvl w:val="0"/>
-          <w:numId w:val="0"/>
-        </w:numPr>
-        <w:ind w:left="720" w:hanging="720"/>
-      </w:pPr>
-      <w:r>
-        <w:rPr>
-          <w:rStyle w:val="Strong"/>
-          <w:b/>
-          <w:bCs/>
-        </w:rPr>
-        <w:t>Draft 2: Slightly Descriptive + Structured (Useful for academic review)</w:t>
-      </w:r>
-    </w:p>
-    <w:p>
-      <w:pPr>
-        <w:pStyle w:val="Heading4"/>
-        <w:numPr>
-          <w:ilvl w:val="0"/>
-          <w:numId w:val="0"/>
-        </w:numPr>
-        <w:ind w:left="864" w:hanging="864"/>
-      </w:pPr>
-      <w:r>
-        <w:t>4.1 User Interfaces</w:t>
-      </w:r>
-    </w:p>
-    <w:p>
-      <w:pPr>
-        <w:spacing w:before="100" w:beforeAutospacing="1" w:after="100" w:afterAutospacing="1"/>
-      </w:pPr>
-      <w:r>
-        <w:rPr>
           <w:highlight w:val="green"/>
         </w:rPr>
         <w:t xml:space="preserve">This system presents a web-based, Arabic-language user interface that supports a responsive layout for both desktop and mobile devices. The current scope includes a single-page prototype targeting the </w:t>
@@ -545,307 +284,6 @@
           <w:highlight w:val="green"/>
         </w:rPr>
         <w:t>All navigation links and action buttons are currently static and redirect to placeholder anchors (i.e., the home page).</w:t>
-      </w:r>
-    </w:p>
-    <w:p>
-      <w:pPr>
-        <w:pStyle w:val="Heading3"/>
-        <w:numPr>
-          <w:ilvl w:val="0"/>
-          <w:numId w:val="0"/>
-        </w:numPr>
-        <w:ind w:left="720" w:hanging="720"/>
-        <w:rPr>
-          <w:highlight w:val="red"/>
-        </w:rPr>
-      </w:pPr>
-      <w:r>
-        <w:rPr>
-          <w:rStyle w:val="Strong"/>
-          <w:b/>
-          <w:bCs/>
-          <w:highlight w:val="red"/>
-        </w:rPr>
-        <w:lastRenderedPageBreak/>
-        <w:t>Draft 3: Design-Oriented Emphasis (Ideal for visual-focused documentation)</w:t>
-      </w:r>
-    </w:p>
-    <w:p>
-      <w:pPr>
-        <w:pStyle w:val="Heading4"/>
-        <w:numPr>
-          <w:ilvl w:val="0"/>
-          <w:numId w:val="0"/>
-        </w:numPr>
-        <w:ind w:left="864" w:hanging="864"/>
-        <w:rPr>
-          <w:highlight w:val="red"/>
-        </w:rPr>
-      </w:pPr>
-      <w:r>
-        <w:rPr>
-          <w:highlight w:val="red"/>
-        </w:rPr>
-        <w:t>4.1 User Interfaces</w:t>
-      </w:r>
-    </w:p>
-    <w:p>
-      <w:pPr>
-        <w:spacing w:before="100" w:beforeAutospacing="1" w:after="100" w:afterAutospacing="1"/>
-        <w:rPr>
-          <w:highlight w:val="red"/>
-        </w:rPr>
-      </w:pPr>
-      <w:r>
-        <w:rPr>
-          <w:highlight w:val="red"/>
-        </w:rPr>
-        <w:t xml:space="preserve">The </w:t>
-      </w:r>
-      <w:proofErr w:type="spellStart"/>
-      <w:r>
-        <w:rPr>
-          <w:highlight w:val="red"/>
-        </w:rPr>
-        <w:t>Syarti</w:t>
-      </w:r>
-      <w:proofErr w:type="spellEnd"/>
-      <w:r>
-        <w:rPr>
-          <w:highlight w:val="red"/>
-        </w:rPr>
-        <w:t xml:space="preserve"> system features a visually engaging, RTL-based single-page web interface designed for customers renting vehicles. The prototype showcases a clean and intuitive design built with Bootstrap 5 RTL, HTML5, CSS3, and Font Awesome.</w:t>
-      </w:r>
-    </w:p>
-    <w:p>
-      <w:pPr>
-        <w:spacing w:before="100" w:beforeAutospacing="1" w:after="100" w:afterAutospacing="1"/>
-        <w:rPr>
-          <w:highlight w:val="red"/>
-        </w:rPr>
-      </w:pPr>
-      <w:r>
-        <w:rPr>
-          <w:highlight w:val="red"/>
-        </w:rPr>
-        <w:t>The layout includes:</w:t>
-      </w:r>
-    </w:p>
-    <w:p>
-      <w:pPr>
-        <w:numPr>
-          <w:ilvl w:val="0"/>
-          <w:numId w:val="23"/>
-        </w:numPr>
-        <w:spacing w:before="100" w:beforeAutospacing="1" w:after="100" w:afterAutospacing="1" w:line="240" w:lineRule="auto"/>
-        <w:rPr>
-          <w:highlight w:val="red"/>
-        </w:rPr>
-      </w:pPr>
-      <w:r>
-        <w:rPr>
-          <w:highlight w:val="red"/>
-        </w:rPr>
-        <w:t xml:space="preserve">A dark-themed </w:t>
-      </w:r>
-      <w:r>
-        <w:rPr>
-          <w:rStyle w:val="Strong"/>
-          <w:highlight w:val="red"/>
-        </w:rPr>
-        <w:t>sticky navigation bar</w:t>
-      </w:r>
-      <w:r>
-        <w:rPr>
-          <w:highlight w:val="red"/>
-        </w:rPr>
-        <w:t xml:space="preserve"> with icon-enhanced links.</w:t>
-      </w:r>
-    </w:p>
-    <w:p>
-      <w:pPr>
-        <w:numPr>
-          <w:ilvl w:val="0"/>
-          <w:numId w:val="23"/>
-        </w:numPr>
-        <w:spacing w:before="100" w:beforeAutospacing="1" w:after="100" w:afterAutospacing="1" w:line="240" w:lineRule="auto"/>
-        <w:rPr>
-          <w:highlight w:val="red"/>
-        </w:rPr>
-      </w:pPr>
-      <w:r>
-        <w:rPr>
-          <w:highlight w:val="red"/>
-        </w:rPr>
-        <w:t xml:space="preserve">A promotional </w:t>
-      </w:r>
-      <w:r>
-        <w:rPr>
-          <w:rStyle w:val="Strong"/>
-          <w:highlight w:val="red"/>
-        </w:rPr>
-        <w:t>hero section</w:t>
-      </w:r>
-      <w:r>
-        <w:rPr>
-          <w:highlight w:val="red"/>
-        </w:rPr>
-        <w:t xml:space="preserve"> with a prominent booking call-to-action.</w:t>
-      </w:r>
-    </w:p>
-    <w:p>
-      <w:pPr>
-        <w:numPr>
-          <w:ilvl w:val="0"/>
-          <w:numId w:val="23"/>
-        </w:numPr>
-        <w:spacing w:before="100" w:beforeAutospacing="1" w:after="100" w:afterAutospacing="1" w:line="240" w:lineRule="auto"/>
-        <w:rPr>
-          <w:highlight w:val="red"/>
-        </w:rPr>
-      </w:pPr>
-      <w:r>
-        <w:rPr>
-          <w:highlight w:val="red"/>
-        </w:rPr>
-        <w:t xml:space="preserve">An interactive </w:t>
-      </w:r>
-      <w:r>
-        <w:rPr>
-          <w:rStyle w:val="Strong"/>
-          <w:highlight w:val="red"/>
-        </w:rPr>
-        <w:t>search card</w:t>
-      </w:r>
-      <w:r>
-        <w:rPr>
-          <w:highlight w:val="red"/>
-        </w:rPr>
-        <w:t xml:space="preserve"> allowing customers to choose pickup locations and rental dates.</w:t>
-      </w:r>
-    </w:p>
-    <w:p>
-      <w:pPr>
-        <w:numPr>
-          <w:ilvl w:val="0"/>
-          <w:numId w:val="23"/>
-        </w:numPr>
-        <w:spacing w:before="100" w:beforeAutospacing="1" w:after="100" w:afterAutospacing="1" w:line="240" w:lineRule="auto"/>
-        <w:rPr>
-          <w:highlight w:val="green"/>
-        </w:rPr>
-      </w:pPr>
-      <w:r>
-        <w:rPr>
-          <w:rStyle w:val="Strong"/>
-          <w:highlight w:val="green"/>
-        </w:rPr>
-        <w:t>Vehicle cards</w:t>
-      </w:r>
-      <w:r>
-        <w:rPr>
-          <w:highlight w:val="green"/>
-        </w:rPr>
-        <w:t xml:space="preserve"> displaying cars with labeled badges (e.g., “</w:t>
-      </w:r>
-      <w:r>
-        <w:rPr>
-          <w:highlight w:val="green"/>
-          <w:rtl/>
-        </w:rPr>
-        <w:t>عرض خاص</w:t>
-      </w:r>
-      <w:r>
-        <w:rPr>
-          <w:highlight w:val="green"/>
-        </w:rPr>
-        <w:t>”) and specifications.</w:t>
-      </w:r>
-    </w:p>
-    <w:p>
-      <w:pPr>
-        <w:numPr>
-          <w:ilvl w:val="0"/>
-          <w:numId w:val="23"/>
-        </w:numPr>
-        <w:spacing w:before="100" w:beforeAutospacing="1" w:after="100" w:afterAutospacing="1" w:line="240" w:lineRule="auto"/>
-        <w:rPr>
-          <w:highlight w:val="red"/>
-        </w:rPr>
-      </w:pPr>
-      <w:r>
-        <w:rPr>
-          <w:highlight w:val="red"/>
-        </w:rPr>
-        <w:t xml:space="preserve">A </w:t>
-      </w:r>
-      <w:r>
-        <w:rPr>
-          <w:rStyle w:val="Strong"/>
-          <w:highlight w:val="red"/>
-        </w:rPr>
-        <w:t>testimonial section</w:t>
-      </w:r>
-      <w:r>
-        <w:rPr>
-          <w:highlight w:val="red"/>
-        </w:rPr>
-        <w:t xml:space="preserve"> with avatar images, quotes, and rating icons.</w:t>
-      </w:r>
-    </w:p>
-    <w:p>
-      <w:pPr>
-        <w:numPr>
-          <w:ilvl w:val="0"/>
-          <w:numId w:val="23"/>
-        </w:numPr>
-        <w:spacing w:before="100" w:beforeAutospacing="1" w:after="100" w:afterAutospacing="1" w:line="240" w:lineRule="auto"/>
-        <w:rPr>
-          <w:highlight w:val="red"/>
-        </w:rPr>
-      </w:pPr>
-      <w:r>
-        <w:rPr>
-          <w:highlight w:val="red"/>
-        </w:rPr>
-        <w:t xml:space="preserve">A </w:t>
-      </w:r>
-      <w:r>
-        <w:rPr>
-          <w:rStyle w:val="Strong"/>
-          <w:highlight w:val="red"/>
-        </w:rPr>
-        <w:t>footer</w:t>
-      </w:r>
-      <w:r>
-        <w:rPr>
-          <w:highlight w:val="red"/>
-        </w:rPr>
-        <w:t xml:space="preserve"> containing social links and brief company information.</w:t>
-      </w:r>
-    </w:p>
-    <w:p>
-      <w:pPr>
-        <w:spacing w:before="100" w:beforeAutospacing="1" w:after="100" w:afterAutospacing="1"/>
-      </w:pPr>
-      <w:r>
-        <w:rPr>
-          <w:highlight w:val="red"/>
-        </w:rPr>
-        <w:t>All buttons, including “</w:t>
-      </w:r>
-      <w:r>
-        <w:rPr>
-          <w:highlight w:val="red"/>
-          <w:rtl/>
-        </w:rPr>
-        <w:t>احجز الآن</w:t>
-      </w:r>
-      <w:r>
-        <w:rPr>
-          <w:highlight w:val="red"/>
-        </w:rPr>
-        <w:t>” and navigation links, point to placeholder anchors. Accessibility features have not yet been integrated. The UI has been tested on smartphones and desktops for responsiveness.</w:t>
       </w:r>
     </w:p>
     <w:sectPr>
@@ -2279,6 +1717,7 @@
   <w:style w:type="character" w:default="1" w:styleId="DefaultParagraphFont">
     <w:name w:val="Default Paragraph Font"/>
     <w:uiPriority w:val="1"/>
+    <w:semiHidden/>
     <w:unhideWhenUsed/>
   </w:style>
   <w:style w:type="table" w:default="1" w:styleId="TableNormal">

</xml_diff>